<commit_message>
First commit: Add folder
</commit_message>
<xml_diff>
--- a/_Note/Setup Git for Ubuntu.docx
+++ b/_Note/Setup Git for Ubuntu.docx
@@ -88,6 +88,46 @@
         </w:rPr>
         <w:t xml:space="preserve"> credentials)</w:t>
       </w:r>
+    </w:p>
+    <w:p>
+      <w:pPr>
+        <w:rPr>
+          <w:lang w:val="en-US"/>
+        </w:rPr>
+      </w:pPr>
+      <w:r>
+        <w:rPr>
+          <w:lang w:val="en-US"/>
+        </w:rPr>
+        <w:t>git config --global user.name 'ThienNoob'</w:t>
+      </w:r>
+    </w:p>
+    <w:p>
+      <w:pPr>
+        <w:rPr>
+          <w:lang w:val="en-US"/>
+        </w:rPr>
+      </w:pPr>
+      <w:r>
+        <w:rPr>
+          <w:lang w:val="en-US"/>
+        </w:rPr>
+        <w:t>git config --global user.email '102866314+ThienNoob@users.noreply.github.com'</w:t>
+      </w:r>
+    </w:p>
+    <w:p>
+      <w:pPr>
+        <w:rPr>
+          <w:lang w:val="en-US"/>
+        </w:rPr>
+      </w:pPr>
+    </w:p>
+    <w:p>
+      <w:pPr>
+        <w:rPr>
+          <w:lang w:val="en-US"/>
+        </w:rPr>
+      </w:pPr>
     </w:p>
     <w:p>
       <w:pPr>
@@ -993,6 +1033,7 @@
   <w:style w:type="character" w:default="1" w:styleId="DefaultParagraphFont">
     <w:name w:val="Default Paragraph Font"/>
     <w:uiPriority w:val="1"/>
+    <w:semiHidden/>
     <w:unhideWhenUsed/>
   </w:style>
   <w:style w:type="table" w:default="1" w:styleId="TableNormal">

</xml_diff>